<commit_message>
actualización 2 de los reports
</commit_message>
<xml_diff>
--- a/reports/C2/Group/D01/CharteringReportD01_Group.docx
+++ b/reports/C2/Group/D01/CharteringReportD01_Group.docx
@@ -1152,10 +1152,7 @@
         <w:jc w:val="both"/>
       </w:pPr>
       <w:r>
-        <w:t>Para</w:t>
-      </w:r>
-      <w:r>
-        <w:t xml:space="preserve"> esta segunda convocatoria del proyecto de Acme </w:t>
+        <w:t xml:space="preserve">Para esta segunda convocatoria del proyecto de Acme </w:t>
       </w:r>
       <w:proofErr w:type="spellStart"/>
       <w:r>
@@ -1177,10 +1174,7 @@
         <w:t>a través de la página web de la asignatura en la plataforma de Enseñanza Virtual</w:t>
       </w:r>
       <w:r>
-        <w:t>, siguiendo las instrucciones publicadas</w:t>
-      </w:r>
-      <w:r>
-        <w:t xml:space="preserve"> por los profesores. </w:t>
+        <w:t xml:space="preserve">, siguiendo las instrucciones publicadas por los profesores. </w:t>
       </w:r>
     </w:p>
     <w:p>
@@ -1188,13 +1182,7 @@
         <w:jc w:val="both"/>
       </w:pPr>
       <w:r>
-        <w:t xml:space="preserve">A diferencia de la </w:t>
-      </w:r>
-      <w:r>
-        <w:t>primera convocatoria</w:t>
-      </w:r>
-      <w:r>
-        <w:t>, donde el equipo fue reclutado mediante un hilo de foro y convocado directamente por un líder, en esta ocasión la agrupación se ha dado por acuerdo mutuo entre los dos integrantes, quienes han decidido continuar colaborando para completar satisfactoriamente las actividades de esta evaluación.</w:t>
+        <w:t>A diferencia de la primera convocatoria, donde el equipo fue reclutado mediante un hilo de foro y convocado directamente por un líder, en esta ocasión la agrupación se ha dado por acuerdo mutuo entre los dos integrantes, quienes han decidido continuar colaborando para completar satisfactoriamente las actividades de esta evaluación.</w:t>
       </w:r>
     </w:p>
     <w:p>
@@ -1272,10 +1260,7 @@
         <w:t xml:space="preserve"> y estableciendo expectativas y directrices claras para el proyecto. Esta organización y claridad inicial </w:t>
       </w:r>
       <w:r>
-        <w:t>buscan garantizar una dinámica de trabajo eficiente, equitativa y orientada al éxito del proyecto.</w:t>
-      </w:r>
-      <w:r>
-        <w:t xml:space="preserve"> </w:t>
+        <w:t xml:space="preserve">buscan garantizar una dinámica de trabajo eficiente, equitativa y orientada al éxito del proyecto. </w:t>
       </w:r>
       <w:r>
         <w:br w:type="page"/>
@@ -1532,7 +1517,7 @@
               <w:jc w:val="center"/>
             </w:pPr>
             <w:r>
-              <w:t>18/02/2025</w:t>
+              <w:t>03/07/2025</w:t>
             </w:r>
           </w:p>
         </w:tc>
@@ -1545,7 +1530,7 @@
               <w:jc w:val="center"/>
             </w:pPr>
             <w:r>
-              <w:t>1.1</w:t>
+              <w:t>2.0</w:t>
             </w:r>
           </w:p>
         </w:tc>
@@ -1558,145 +1543,7 @@
               <w:jc w:val="center"/>
             </w:pPr>
             <w:r>
-              <w:t>Realización de los puntos 5 y 7</w:t>
-            </w:r>
-          </w:p>
-        </w:tc>
-      </w:tr>
-      <w:tr>
-        <w:trPr>
-          <w:trHeight w:val="260"/>
-        </w:trPr>
-        <w:tc>
-          <w:tcPr>
-            <w:tcW w:w="1560" w:type="dxa"/>
-          </w:tcPr>
-          <w:p>
-            <w:pPr>
-              <w:jc w:val="center"/>
-            </w:pPr>
-            <w:r>
-              <w:t>19/02/2025</w:t>
-            </w:r>
-          </w:p>
-        </w:tc>
-        <w:tc>
-          <w:tcPr>
-            <w:tcW w:w="1260" w:type="dxa"/>
-          </w:tcPr>
-          <w:p>
-            <w:pPr>
-              <w:jc w:val="center"/>
-            </w:pPr>
-            <w:r>
-              <w:t>1.2</w:t>
-            </w:r>
-          </w:p>
-        </w:tc>
-        <w:tc>
-          <w:tcPr>
-            <w:tcW w:w="5980" w:type="dxa"/>
-          </w:tcPr>
-          <w:p>
-            <w:pPr>
-              <w:jc w:val="center"/>
-            </w:pPr>
-            <w:r>
-              <w:t>Introducción a los miembros del equipo</w:t>
-            </w:r>
-          </w:p>
-        </w:tc>
-      </w:tr>
-      <w:tr>
-        <w:trPr>
-          <w:trHeight w:val="260"/>
-        </w:trPr>
-        <w:tc>
-          <w:tcPr>
-            <w:tcW w:w="1560" w:type="dxa"/>
-            <w:vAlign w:val="center"/>
-          </w:tcPr>
-          <w:p>
-            <w:pPr>
-              <w:jc w:val="center"/>
-            </w:pPr>
-            <w:r>
-              <w:t>20/02/2025</w:t>
-            </w:r>
-          </w:p>
-        </w:tc>
-        <w:tc>
-          <w:tcPr>
-            <w:tcW w:w="1260" w:type="dxa"/>
-            <w:vAlign w:val="center"/>
-          </w:tcPr>
-          <w:p>
-            <w:pPr>
-              <w:jc w:val="center"/>
-            </w:pPr>
-            <w:r>
-              <w:t>2.0</w:t>
-            </w:r>
-          </w:p>
-        </w:tc>
-        <w:tc>
-          <w:tcPr>
-            <w:tcW w:w="5980" w:type="dxa"/>
-            <w:vAlign w:val="center"/>
-          </w:tcPr>
-          <w:p>
-            <w:pPr>
-              <w:jc w:val="center"/>
-            </w:pPr>
-            <w:r>
-              <w:t>Finalización de informe y firma de este por todos los miembros del equipo</w:t>
-            </w:r>
-          </w:p>
-        </w:tc>
-      </w:tr>
-      <w:tr>
-        <w:trPr>
-          <w:trHeight w:val="260"/>
-        </w:trPr>
-        <w:tc>
-          <w:tcPr>
-            <w:tcW w:w="1560" w:type="dxa"/>
-            <w:vAlign w:val="center"/>
-          </w:tcPr>
-          <w:p>
-            <w:pPr>
-              <w:jc w:val="center"/>
-            </w:pPr>
-            <w:r>
-              <w:t>25/02/2025</w:t>
-            </w:r>
-          </w:p>
-        </w:tc>
-        <w:tc>
-          <w:tcPr>
-            <w:tcW w:w="1260" w:type="dxa"/>
-            <w:vAlign w:val="center"/>
-          </w:tcPr>
-          <w:p>
-            <w:pPr>
-              <w:jc w:val="center"/>
-            </w:pPr>
-            <w:r>
-              <w:t>2.1</w:t>
-            </w:r>
-          </w:p>
-        </w:tc>
-        <w:tc>
-          <w:tcPr>
-            <w:tcW w:w="5980" w:type="dxa"/>
-            <w:vAlign w:val="center"/>
-          </w:tcPr>
-          <w:p>
-            <w:pPr>
-              <w:jc w:val="center"/>
-            </w:pPr>
-            <w:r>
-              <w:t>Corrección de errores detectados por el profesor en los puntos 5 y 6 del documento</w:t>
+              <w:t>Finalización de informe y firma de este por los miembros del equipo</w:t>
             </w:r>
           </w:p>
         </w:tc>
@@ -1756,7 +1603,15 @@
         <w:t>diferencia de la convocatoria anterior, en esta ocasión el grupo no fue reclutado mediante un hilo en el foro ni dirigido por un gerente. En su lugar, la inscripción se realizó de manera autónoma y voluntaria por parte de los integrantes, siguiendo las instrucciones oficiales publicadas por el profesorado</w:t>
       </w:r>
       <w:r>
-        <w:t>: “</w:t>
+        <w:t xml:space="preserve">: </w:t>
+      </w:r>
+    </w:p>
+    <w:p>
+      <w:pPr>
+        <w:jc w:val="both"/>
+      </w:pPr>
+      <w:r>
+        <w:t>“</w:t>
       </w:r>
       <w:proofErr w:type="spellStart"/>
       <w:r>
@@ -1793,10 +1648,12 @@
         <w:jc w:val="both"/>
       </w:pPr>
       <w:proofErr w:type="spellStart"/>
+      <w:proofErr w:type="gramStart"/>
       <w:r>
         <w:t>Click</w:t>
       </w:r>
       <w:proofErr w:type="spellEnd"/>
+      <w:proofErr w:type="gramEnd"/>
       <w:r>
         <w:t xml:space="preserve"> </w:t>
       </w:r>
@@ -2055,13 +1912,7 @@
         <w:jc w:val="both"/>
       </w:pPr>
       <w:r>
-        <w:t xml:space="preserve">El equipo de trabajo para esta segunda convocatoria se conformó a través del sistema de inscripción disponible en </w:t>
-      </w:r>
-      <w:r>
-        <w:t>la Enseñanza Virtual</w:t>
-      </w:r>
-      <w:r>
-        <w:t xml:space="preserve">, siguiendo las instrucciones oficiales publicadas por el profesorado. </w:t>
+        <w:t xml:space="preserve">El equipo de trabajo para esta segunda convocatoria se conformó a través del sistema de inscripción disponible en la Enseñanza Virtual, siguiendo las instrucciones oficiales publicadas por el profesorado. </w:t>
       </w:r>
     </w:p>
     <w:p>
@@ -2891,47 +2742,55 @@
         <w:t>Los miembros del equipo que desempeñen sus funciones</w:t>
       </w:r>
       <w:r>
-        <w:t xml:space="preserve"> de manera efectiva</w:t>
+        <w:t xml:space="preserve"> de manera </w:t>
+      </w:r>
+      <w:proofErr w:type="gramStart"/>
+      <w:r>
+        <w:t>efectiva</w:t>
+      </w:r>
+      <w:r>
+        <w:t>,</w:t>
+      </w:r>
+      <w:proofErr w:type="gramEnd"/>
+      <w:r>
+        <w:t xml:space="preserve"> </w:t>
+      </w:r>
+      <w:r>
+        <w:t>aporten de manera proactiva</w:t>
+      </w:r>
+      <w:r>
+        <w:t xml:space="preserve"> y ayuden al equipo a garantizar su éxito serán recompensados con:</w:t>
+      </w:r>
+    </w:p>
+    <w:p>
+      <w:pPr>
+        <w:jc w:val="both"/>
+      </w:pPr>
+      <w:r>
+        <w:t>Reconocimiento público dentro del grupo y, si es posible, ante el instructor o supervisor</w:t>
       </w:r>
       <w:r>
         <w:t xml:space="preserve">, </w:t>
       </w:r>
       <w:r>
-        <w:t>aporten de manera proactiva</w:t>
-      </w:r>
-      <w:r>
-        <w:t xml:space="preserve"> y ayuden al equipo a garantizar su éxito serán recompensados con:</w:t>
+        <w:t>teniendo como consecuencia</w:t>
+      </w:r>
+      <w:r>
+        <w:t xml:space="preserve"> e</w:t>
+      </w:r>
+      <w:r>
+        <w:t>valuaciones individuales más beneficiosas cuando sea necesario.</w:t>
       </w:r>
     </w:p>
     <w:p>
       <w:pPr>
         <w:jc w:val="both"/>
       </w:pPr>
-      <w:r>
-        <w:t>Reconocimiento público dentro del grupo y, si es posible, ante el instructor o supervisor</w:t>
-      </w:r>
-      <w:r>
-        <w:t xml:space="preserve">, </w:t>
-      </w:r>
-      <w:r>
-        <w:t>teniendo como consecuencia</w:t>
-      </w:r>
-      <w:r>
-        <w:t xml:space="preserve"> e</w:t>
-      </w:r>
-      <w:r>
-        <w:t>valuaciones individuales más beneficiosas cuando sea necesario.</w:t>
-      </w:r>
     </w:p>
     <w:p>
       <w:pPr>
         <w:jc w:val="both"/>
       </w:pPr>
-    </w:p>
-    <w:p>
-      <w:pPr>
-        <w:jc w:val="both"/>
-      </w:pPr>
       <w:r>
         <w:t xml:space="preserve">Los </w:t>
       </w:r>
@@ -2954,11 +2813,16 @@
         <w:t>incumplan</w:t>
       </w:r>
       <w:r>
-        <w:t xml:space="preserve"> sus responsabilidades</w:t>
+        <w:t xml:space="preserve"> sus </w:t>
+      </w:r>
+      <w:proofErr w:type="gramStart"/>
+      <w:r>
+        <w:t>responsabilidades</w:t>
       </w:r>
       <w:r>
         <w:t>,</w:t>
       </w:r>
+      <w:proofErr w:type="gramEnd"/>
       <w:r>
         <w:t xml:space="preserve"> afecten negativamente </w:t>
       </w:r>

</xml_diff>